<commit_message>
v1.1 of questions revised
KEEP SAME FORMAT IF ADD QUESTIONS
</commit_message>
<xml_diff>
--- a/Documents/Questions(Revised).docx
+++ b/Documents/Questions(Revised).docx
@@ -1,28 +1,125 @@
 
 <file path=word/document.xml><?xml version="1.0" encoding="utf-8"?>
-<w:document xmlns:ve="http://schemas.openxmlformats.org/markup-compatibility/2006" xmlns:o="urn:schemas-microsoft-com:office:office" xmlns:r="http://schemas.openxmlformats.org/officeDocument/2006/relationships" xmlns:m="http://schemas.openxmlformats.org/officeDocument/2006/math" xmlns:v="urn:schemas-microsoft-com:vml" xmlns:wp="http://schemas.openxmlformats.org/drawingml/2006/wordprocessingDrawing" xmlns:w10="urn:schemas-microsoft-com:office:word" xmlns:w="http://schemas.openxmlformats.org/wordprocessingml/2006/main" xmlns:wne="http://schemas.microsoft.com/office/word/2006/wordml">
+<w:document xmlns:mv="urn:schemas-microsoft-com:mac:vml" xmlns:mo="http://schemas.microsoft.com/office/mac/office/2008/main" xmlns:ve="http://schemas.openxmlformats.org/markup-compatibility/2006" xmlns:o="urn:schemas-microsoft-com:office:office" xmlns:r="http://schemas.openxmlformats.org/officeDocument/2006/relationships" xmlns:m="http://schemas.openxmlformats.org/officeDocument/2006/math" xmlns:v="urn:schemas-microsoft-com:vml" xmlns:w10="urn:schemas-microsoft-com:office:word" xmlns:w="http://schemas.openxmlformats.org/wordprocessingml/2006/main" xmlns:wne="http://schemas.microsoft.com/office/word/2006/wordml" xmlns:wp="http://schemas.openxmlformats.org/drawingml/2006/wordprocessingDrawing" ve:Ignorable="mv" ve:PreserveAttributes="mv:*">
   <w:body>
     <w:p>
       <w:pPr>
+        <w:contextualSpacing/>
+        <w:rPr>
+          <w:rFonts w:ascii="Times New Roman" w:hAnsi="Times New Roman" w:cs="Times New Roman"/>
+          <w:b/>
+          <w:sz w:val="24"/>
+          <w:szCs w:val="24"/>
+        </w:rPr>
+      </w:pPr>
+      <w:r>
+        <w:rPr>
+          <w:rFonts w:ascii="Times New Roman" w:hAnsi="Times New Roman" w:cs="Times New Roman"/>
+          <w:b/>
+          <w:sz w:val="24"/>
+          <w:szCs w:val="24"/>
+        </w:rPr>
+        <w:t xml:space="preserve">Questions to ask: </w:t>
+      </w:r>
+    </w:p>
+    <w:p>
+      <w:pPr>
+        <w:contextualSpacing/>
+        <w:rPr>
+          <w:rFonts w:ascii="Times New Roman" w:hAnsi="Times New Roman" w:cs="Times New Roman"/>
+          <w:b/>
+          <w:sz w:val="24"/>
+          <w:szCs w:val="24"/>
+        </w:rPr>
+      </w:pPr>
+      <w:r>
+        <w:rPr>
+          <w:rFonts w:ascii="Times New Roman" w:hAnsi="Times New Roman" w:cs="Times New Roman"/>
+          <w:b/>
+          <w:sz w:val="24"/>
+          <w:szCs w:val="24"/>
+        </w:rPr>
+        <w:t>Date To Assess: 2/7/13</w:t>
+      </w:r>
+    </w:p>
+    <w:p>
+      <w:pPr>
+        <w:contextualSpacing/>
+        <w:rPr>
+          <w:rFonts w:ascii="Times New Roman" w:hAnsi="Times New Roman" w:cs="Times New Roman"/>
+          <w:b/>
+          <w:sz w:val="24"/>
+          <w:szCs w:val="24"/>
+        </w:rPr>
+      </w:pPr>
+    </w:p>
+    <w:p>
+      <w:pPr>
+        <w:contextualSpacing/>
+        <w:rPr>
+          <w:rFonts w:ascii="Times New Roman" w:hAnsi="Times New Roman" w:cs="Times New Roman"/>
+          <w:b/>
+          <w:sz w:val="24"/>
+          <w:szCs w:val="24"/>
+          <w:u w:val="single"/>
+        </w:rPr>
+      </w:pPr>
+      <w:r>
+        <w:rPr>
+          <w:rFonts w:ascii="Times New Roman" w:hAnsi="Times New Roman" w:cs="Times New Roman"/>
+          <w:b/>
+          <w:sz w:val="24"/>
+          <w:szCs w:val="24"/>
+          <w:u w:val="single"/>
+        </w:rPr>
+        <w:t>Client:</w:t>
+      </w:r>
+    </w:p>
+    <w:p>
+      <w:pPr>
         <w:pStyle w:val="ListParagraph"/>
         <w:numPr>
           <w:ilvl w:val="0"/>
           <w:numId w:val="1"/>
         </w:numPr>
-        <w:rPr>
-          <w:rFonts w:ascii="Times New Roman" w:hAnsi="Times New Roman" w:cs="Times New Roman"/>
-          <w:sz w:val="24"/>
-          <w:szCs w:val="24"/>
-        </w:rPr>
-      </w:pPr>
-      <w:r>
-        <w:rPr>
-          <w:rFonts w:ascii="Times New Roman" w:hAnsi="Times New Roman" w:cs="Times New Roman"/>
-          <w:sz w:val="24"/>
-          <w:szCs w:val="24"/>
-        </w:rPr>
-        <w:t>Is there going to be a front-end page for GUI?</w:t>
-      </w:r>
+        <w:spacing w:line="360" w:lineRule="auto"/>
+        <w:rPr>
+          <w:rFonts w:ascii="Times New Roman" w:hAnsi="Times New Roman" w:cs="Times New Roman"/>
+          <w:sz w:val="24"/>
+          <w:szCs w:val="24"/>
+        </w:rPr>
+      </w:pPr>
+      <w:r>
+        <w:rPr>
+          <w:rFonts w:ascii="Times New Roman" w:hAnsi="Times New Roman" w:cs="Times New Roman"/>
+          <w:sz w:val="24"/>
+          <w:szCs w:val="24"/>
+        </w:rPr>
+        <w:t>Should there be an input panel or upload user file</w:t>
+      </w:r>
+      <w:r>
+        <w:rPr>
+          <w:rFonts w:ascii="Times New Roman" w:hAnsi="Times New Roman" w:cs="Times New Roman"/>
+          <w:sz w:val="24"/>
+          <w:szCs w:val="24"/>
+        </w:rPr>
+        <w:t xml:space="preserve"> for input?</w:t>
+      </w:r>
+    </w:p>
+    <w:p>
+      <w:pPr>
+        <w:pStyle w:val="ListParagraph"/>
+        <w:numPr>
+          <w:ilvl w:val="1"/>
+          <w:numId w:val="1"/>
+        </w:numPr>
+        <w:spacing w:line="360" w:lineRule="auto"/>
+        <w:rPr>
+          <w:rFonts w:ascii="Times New Roman" w:hAnsi="Times New Roman" w:cs="Times New Roman"/>
+          <w:sz w:val="24"/>
+          <w:szCs w:val="24"/>
+        </w:rPr>
+      </w:pPr>
     </w:p>
     <w:p>
       <w:pPr>
@@ -31,6 +128,7 @@
           <w:ilvl w:val="0"/>
           <w:numId w:val="1"/>
         </w:numPr>
+        <w:spacing w:line="360" w:lineRule="auto"/>
         <w:rPr>
           <w:rFonts w:ascii="Times New Roman" w:hAnsi="Times New Roman" w:cs="Times New Roman"/>
           <w:sz w:val="24"/>
@@ -45,6 +143,14 @@
         </w:rPr>
         <w:t xml:space="preserve">Is there only 1 administrator account? </w:t>
       </w:r>
+      <w:r>
+        <w:rPr>
+          <w:rFonts w:ascii="Times New Roman" w:hAnsi="Times New Roman" w:cs="Times New Roman"/>
+          <w:sz w:val="24"/>
+          <w:szCs w:val="24"/>
+        </w:rPr>
+        <w:t>If so, can multiple administrators be logged in at once?</w:t>
+      </w:r>
     </w:p>
     <w:p>
       <w:pPr>
@@ -53,36 +159,13 @@
           <w:ilvl w:val="1"/>
           <w:numId w:val="1"/>
         </w:numPr>
-        <w:rPr>
-          <w:rFonts w:ascii="Times New Roman" w:hAnsi="Times New Roman" w:cs="Times New Roman"/>
-          <w:sz w:val="24"/>
-          <w:szCs w:val="24"/>
-        </w:rPr>
-      </w:pPr>
-      <w:r>
-        <w:rPr>
-          <w:rFonts w:ascii="Times New Roman" w:hAnsi="Times New Roman" w:cs="Times New Roman"/>
-          <w:sz w:val="24"/>
-          <w:szCs w:val="24"/>
-        </w:rPr>
-        <w:t>If so, can multiple administrator</w:t>
-      </w:r>
-      <w:r>
-        <w:rPr>
-          <w:rFonts w:ascii="Times New Roman" w:hAnsi="Times New Roman" w:cs="Times New Roman"/>
-          <w:sz w:val="24"/>
-          <w:szCs w:val="24"/>
-        </w:rPr>
-        <w:t>s</w:t>
-      </w:r>
-      <w:r>
-        <w:rPr>
-          <w:rFonts w:ascii="Times New Roman" w:hAnsi="Times New Roman" w:cs="Times New Roman"/>
-          <w:sz w:val="24"/>
-          <w:szCs w:val="24"/>
-        </w:rPr>
-        <w:t xml:space="preserve"> be logged in at once?</w:t>
-      </w:r>
+        <w:spacing w:line="360" w:lineRule="auto"/>
+        <w:rPr>
+          <w:rFonts w:ascii="Times New Roman" w:hAnsi="Times New Roman" w:cs="Times New Roman"/>
+          <w:sz w:val="24"/>
+          <w:szCs w:val="24"/>
+        </w:rPr>
+      </w:pPr>
     </w:p>
     <w:p>
       <w:pPr>
@@ -91,28 +174,36 @@
           <w:ilvl w:val="0"/>
           <w:numId w:val="1"/>
         </w:numPr>
-        <w:rPr>
-          <w:rFonts w:ascii="Times New Roman" w:hAnsi="Times New Roman" w:cs="Times New Roman"/>
-          <w:sz w:val="24"/>
-          <w:szCs w:val="24"/>
-        </w:rPr>
-      </w:pPr>
-      <w:r>
-        <w:rPr>
-          <w:rFonts w:ascii="Times New Roman" w:hAnsi="Times New Roman" w:cs="Times New Roman"/>
-          <w:sz w:val="24"/>
-          <w:szCs w:val="24"/>
-        </w:rPr>
-        <w:t>Should there be an input panel or upload user file</w:t>
-      </w:r>
-      <w:r>
-        <w:rPr>
-          <w:rFonts w:ascii="Times New Roman" w:hAnsi="Times New Roman" w:cs="Times New Roman"/>
-          <w:sz w:val="24"/>
-          <w:szCs w:val="24"/>
-        </w:rPr>
-        <w:t xml:space="preserve"> for input?</w:t>
-      </w:r>
+        <w:spacing w:line="360" w:lineRule="auto"/>
+        <w:rPr>
+          <w:rFonts w:ascii="Times New Roman" w:hAnsi="Times New Roman" w:cs="Times New Roman"/>
+          <w:sz w:val="24"/>
+          <w:szCs w:val="24"/>
+        </w:rPr>
+      </w:pPr>
+      <w:r>
+        <w:rPr>
+          <w:rFonts w:ascii="Times New Roman" w:hAnsi="Times New Roman" w:cs="Times New Roman"/>
+          <w:sz w:val="24"/>
+          <w:szCs w:val="24"/>
+        </w:rPr>
+        <w:t>Are there any restrictions to possible class times? (Ex. Weekends or 1 in morning)</w:t>
+      </w:r>
+    </w:p>
+    <w:p>
+      <w:pPr>
+        <w:pStyle w:val="ListParagraph"/>
+        <w:numPr>
+          <w:ilvl w:val="1"/>
+          <w:numId w:val="1"/>
+        </w:numPr>
+        <w:spacing w:line="360" w:lineRule="auto"/>
+        <w:rPr>
+          <w:rFonts w:ascii="Times New Roman" w:hAnsi="Times New Roman" w:cs="Times New Roman"/>
+          <w:sz w:val="24"/>
+          <w:szCs w:val="24"/>
+        </w:rPr>
+      </w:pPr>
     </w:p>
     <w:p>
       <w:pPr>
@@ -121,20 +212,36 @@
           <w:ilvl w:val="0"/>
           <w:numId w:val="1"/>
         </w:numPr>
-        <w:rPr>
-          <w:rFonts w:ascii="Times New Roman" w:hAnsi="Times New Roman" w:cs="Times New Roman"/>
-          <w:sz w:val="24"/>
-          <w:szCs w:val="24"/>
-        </w:rPr>
-      </w:pPr>
-      <w:r>
-        <w:rPr>
-          <w:rFonts w:ascii="Times New Roman" w:hAnsi="Times New Roman" w:cs="Times New Roman"/>
-          <w:sz w:val="24"/>
-          <w:szCs w:val="24"/>
-        </w:rPr>
-        <w:t>Are there any restrictions to possible class times? (Ex. Weekends or 1 in morning)</w:t>
-      </w:r>
+        <w:spacing w:line="360" w:lineRule="auto"/>
+        <w:rPr>
+          <w:rFonts w:ascii="Times New Roman" w:hAnsi="Times New Roman" w:cs="Times New Roman"/>
+          <w:sz w:val="24"/>
+          <w:szCs w:val="24"/>
+        </w:rPr>
+      </w:pPr>
+      <w:r>
+        <w:rPr>
+          <w:rFonts w:ascii="Times New Roman" w:hAnsi="Times New Roman" w:cs="Times New Roman"/>
+          <w:sz w:val="24"/>
+          <w:szCs w:val="24"/>
+        </w:rPr>
+        <w:t>Input format for the course name?</w:t>
+      </w:r>
+    </w:p>
+    <w:p>
+      <w:pPr>
+        <w:pStyle w:val="ListParagraph"/>
+        <w:numPr>
+          <w:ilvl w:val="1"/>
+          <w:numId w:val="1"/>
+        </w:numPr>
+        <w:spacing w:line="360" w:lineRule="auto"/>
+        <w:rPr>
+          <w:rFonts w:ascii="Times New Roman" w:hAnsi="Times New Roman" w:cs="Times New Roman"/>
+          <w:sz w:val="24"/>
+          <w:szCs w:val="24"/>
+        </w:rPr>
+      </w:pPr>
     </w:p>
     <w:p>
       <w:pPr>
@@ -143,20 +250,36 @@
           <w:ilvl w:val="0"/>
           <w:numId w:val="1"/>
         </w:numPr>
-        <w:rPr>
-          <w:rFonts w:ascii="Times New Roman" w:hAnsi="Times New Roman" w:cs="Times New Roman"/>
-          <w:sz w:val="24"/>
-          <w:szCs w:val="24"/>
-        </w:rPr>
-      </w:pPr>
-      <w:r>
-        <w:rPr>
-          <w:rFonts w:ascii="Times New Roman" w:hAnsi="Times New Roman" w:cs="Times New Roman"/>
-          <w:sz w:val="24"/>
-          <w:szCs w:val="24"/>
-        </w:rPr>
-        <w:t>Input format for the course name?</w:t>
-      </w:r>
+        <w:spacing w:line="360" w:lineRule="auto"/>
+        <w:rPr>
+          <w:rFonts w:ascii="Times New Roman" w:hAnsi="Times New Roman" w:cs="Times New Roman"/>
+          <w:sz w:val="24"/>
+          <w:szCs w:val="24"/>
+        </w:rPr>
+      </w:pPr>
+      <w:r>
+        <w:rPr>
+          <w:rFonts w:ascii="Times New Roman" w:hAnsi="Times New Roman" w:cs="Times New Roman"/>
+          <w:sz w:val="24"/>
+          <w:szCs w:val="24"/>
+        </w:rPr>
+        <w:t>Is there a limit to the number of sections a course can have?</w:t>
+      </w:r>
+    </w:p>
+    <w:p>
+      <w:pPr>
+        <w:pStyle w:val="ListParagraph"/>
+        <w:numPr>
+          <w:ilvl w:val="1"/>
+          <w:numId w:val="1"/>
+        </w:numPr>
+        <w:spacing w:line="360" w:lineRule="auto"/>
+        <w:rPr>
+          <w:rFonts w:ascii="Times New Roman" w:hAnsi="Times New Roman" w:cs="Times New Roman"/>
+          <w:sz w:val="24"/>
+          <w:szCs w:val="24"/>
+        </w:rPr>
+      </w:pPr>
     </w:p>
     <w:p>
       <w:pPr>
@@ -165,20 +288,70 @@
           <w:ilvl w:val="0"/>
           <w:numId w:val="1"/>
         </w:numPr>
-        <w:rPr>
-          <w:rFonts w:ascii="Times New Roman" w:hAnsi="Times New Roman" w:cs="Times New Roman"/>
-          <w:sz w:val="24"/>
-          <w:szCs w:val="24"/>
-        </w:rPr>
-      </w:pPr>
-      <w:r>
-        <w:rPr>
-          <w:rFonts w:ascii="Times New Roman" w:hAnsi="Times New Roman" w:cs="Times New Roman"/>
-          <w:sz w:val="24"/>
-          <w:szCs w:val="24"/>
-        </w:rPr>
-        <w:t>Is there a limit to the number of sections a course can have?</w:t>
-      </w:r>
+        <w:spacing w:line="360" w:lineRule="auto"/>
+        <w:rPr>
+          <w:rFonts w:ascii="Times New Roman" w:hAnsi="Times New Roman" w:cs="Times New Roman"/>
+          <w:sz w:val="24"/>
+          <w:szCs w:val="24"/>
+        </w:rPr>
+      </w:pPr>
+      <w:r>
+        <w:rPr>
+          <w:rFonts w:ascii="Times New Roman" w:hAnsi="Times New Roman" w:cs="Times New Roman"/>
+          <w:sz w:val="24"/>
+          <w:szCs w:val="24"/>
+        </w:rPr>
+        <w:t>What is the i</w:t>
+      </w:r>
+      <w:r>
+        <w:rPr>
+          <w:rFonts w:ascii="Times New Roman" w:hAnsi="Times New Roman" w:cs="Times New Roman"/>
+          <w:sz w:val="24"/>
+          <w:szCs w:val="24"/>
+        </w:rPr>
+        <w:t>nput format for conflict courses from other departments?</w:t>
+      </w:r>
+      <w:r>
+        <w:rPr>
+          <w:rFonts w:ascii="Times New Roman" w:hAnsi="Times New Roman" w:cs="Times New Roman"/>
+          <w:sz w:val="24"/>
+          <w:szCs w:val="24"/>
+        </w:rPr>
+        <w:t xml:space="preserve"> (</w:t>
+      </w:r>
+      <w:proofErr w:type="gramStart"/>
+      <w:r>
+        <w:rPr>
+          <w:rFonts w:ascii="Times New Roman" w:hAnsi="Times New Roman" w:cs="Times New Roman"/>
+          <w:sz w:val="24"/>
+          <w:szCs w:val="24"/>
+        </w:rPr>
+        <w:t>ex</w:t>
+      </w:r>
+      <w:proofErr w:type="gramEnd"/>
+      <w:r>
+        <w:rPr>
+          <w:rFonts w:ascii="Times New Roman" w:hAnsi="Times New Roman" w:cs="Times New Roman"/>
+          <w:sz w:val="24"/>
+          <w:szCs w:val="24"/>
+        </w:rPr>
+        <w:t>: MA 126)</w:t>
+      </w:r>
+    </w:p>
+    <w:p>
+      <w:pPr>
+        <w:pStyle w:val="ListParagraph"/>
+        <w:numPr>
+          <w:ilvl w:val="1"/>
+          <w:numId w:val="1"/>
+        </w:numPr>
+        <w:spacing w:line="360" w:lineRule="auto"/>
+        <w:rPr>
+          <w:rFonts w:ascii="Times New Roman" w:hAnsi="Times New Roman" w:cs="Times New Roman"/>
+          <w:sz w:val="24"/>
+          <w:szCs w:val="24"/>
+        </w:rPr>
+      </w:pPr>
     </w:p>
     <w:p>
       <w:pPr>
@@ -187,20 +360,36 @@
           <w:ilvl w:val="0"/>
           <w:numId w:val="1"/>
         </w:numPr>
-        <w:rPr>
-          <w:rFonts w:ascii="Times New Roman" w:hAnsi="Times New Roman" w:cs="Times New Roman"/>
-          <w:sz w:val="24"/>
-          <w:szCs w:val="24"/>
-        </w:rPr>
-      </w:pPr>
-      <w:r>
-        <w:rPr>
-          <w:rFonts w:ascii="Times New Roman" w:hAnsi="Times New Roman" w:cs="Times New Roman"/>
-          <w:sz w:val="24"/>
-          <w:szCs w:val="24"/>
-        </w:rPr>
-        <w:t>Input format for conflict courses from other departments?</w:t>
-      </w:r>
+        <w:spacing w:line="360" w:lineRule="auto"/>
+        <w:rPr>
+          <w:rFonts w:ascii="Times New Roman" w:hAnsi="Times New Roman" w:cs="Times New Roman"/>
+          <w:sz w:val="24"/>
+          <w:szCs w:val="24"/>
+        </w:rPr>
+      </w:pPr>
+      <w:r>
+        <w:rPr>
+          <w:rFonts w:ascii="Times New Roman" w:hAnsi="Times New Roman" w:cs="Times New Roman"/>
+          <w:sz w:val="24"/>
+          <w:szCs w:val="24"/>
+        </w:rPr>
+        <w:t>Is there a set deadline date where courses can be added to the course list?</w:t>
+      </w:r>
+    </w:p>
+    <w:p>
+      <w:pPr>
+        <w:pStyle w:val="ListParagraph"/>
+        <w:numPr>
+          <w:ilvl w:val="1"/>
+          <w:numId w:val="1"/>
+        </w:numPr>
+        <w:spacing w:line="360" w:lineRule="auto"/>
+        <w:rPr>
+          <w:rFonts w:ascii="Times New Roman" w:hAnsi="Times New Roman" w:cs="Times New Roman"/>
+          <w:sz w:val="24"/>
+          <w:szCs w:val="24"/>
+        </w:rPr>
+      </w:pPr>
     </w:p>
     <w:p>
       <w:pPr>
@@ -209,20 +398,44 @@
           <w:ilvl w:val="0"/>
           <w:numId w:val="1"/>
         </w:numPr>
-        <w:rPr>
-          <w:rFonts w:ascii="Times New Roman" w:hAnsi="Times New Roman" w:cs="Times New Roman"/>
-          <w:sz w:val="24"/>
-          <w:szCs w:val="24"/>
-        </w:rPr>
-      </w:pPr>
-      <w:r>
-        <w:rPr>
-          <w:rFonts w:ascii="Times New Roman" w:hAnsi="Times New Roman" w:cs="Times New Roman"/>
-          <w:sz w:val="24"/>
-          <w:szCs w:val="24"/>
-        </w:rPr>
-        <w:t>What is considered mid-day or late afternoon? (Need specific times)</w:t>
-      </w:r>
+        <w:spacing w:line="360" w:lineRule="auto"/>
+        <w:rPr>
+          <w:rFonts w:ascii="Times New Roman" w:hAnsi="Times New Roman" w:cs="Times New Roman"/>
+          <w:sz w:val="24"/>
+          <w:szCs w:val="24"/>
+        </w:rPr>
+      </w:pPr>
+      <w:r>
+        <w:rPr>
+          <w:rFonts w:ascii="Times New Roman" w:hAnsi="Times New Roman" w:cs="Times New Roman"/>
+          <w:sz w:val="24"/>
+          <w:szCs w:val="24"/>
+        </w:rPr>
+        <w:t>Is there a maximum limit to the number of classes a faculty member can teach as well?</w:t>
+      </w:r>
+      <w:r>
+        <w:rPr>
+          <w:rFonts w:ascii="Times New Roman" w:hAnsi="Times New Roman" w:cs="Times New Roman"/>
+          <w:sz w:val="24"/>
+          <w:szCs w:val="24"/>
+        </w:rPr>
+        <w:t xml:space="preserve"> If so, can the administrator give special permissions for a faculty member to teach extra classes?</w:t>
+      </w:r>
+    </w:p>
+    <w:p>
+      <w:pPr>
+        <w:pStyle w:val="ListParagraph"/>
+        <w:numPr>
+          <w:ilvl w:val="1"/>
+          <w:numId w:val="1"/>
+        </w:numPr>
+        <w:spacing w:line="360" w:lineRule="auto"/>
+        <w:rPr>
+          <w:rFonts w:ascii="Times New Roman" w:hAnsi="Times New Roman" w:cs="Times New Roman"/>
+          <w:sz w:val="24"/>
+          <w:szCs w:val="24"/>
+        </w:rPr>
+      </w:pPr>
     </w:p>
     <w:p>
       <w:pPr>
@@ -231,20 +444,44 @@
           <w:ilvl w:val="0"/>
           <w:numId w:val="1"/>
         </w:numPr>
-        <w:rPr>
-          <w:rFonts w:ascii="Times New Roman" w:hAnsi="Times New Roman" w:cs="Times New Roman"/>
-          <w:sz w:val="24"/>
-          <w:szCs w:val="24"/>
-        </w:rPr>
-      </w:pPr>
-      <w:r>
-        <w:rPr>
-          <w:rFonts w:ascii="Times New Roman" w:hAnsi="Times New Roman" w:cs="Times New Roman"/>
-          <w:sz w:val="24"/>
-          <w:szCs w:val="24"/>
-        </w:rPr>
-        <w:t>Is there a set deadline date where courses can be added to the course list?</w:t>
-      </w:r>
+        <w:spacing w:line="360" w:lineRule="auto"/>
+        <w:rPr>
+          <w:rFonts w:ascii="Times New Roman" w:hAnsi="Times New Roman" w:cs="Times New Roman"/>
+          <w:sz w:val="24"/>
+          <w:szCs w:val="24"/>
+        </w:rPr>
+      </w:pPr>
+      <w:r>
+        <w:rPr>
+          <w:rFonts w:ascii="Times New Roman" w:hAnsi="Times New Roman" w:cs="Times New Roman"/>
+          <w:sz w:val="24"/>
+          <w:szCs w:val="24"/>
+        </w:rPr>
+        <w:t xml:space="preserve">Is there an already established mechanism of seniority you want us to follow, or strictly </w:t>
+      </w:r>
+      <w:r>
+        <w:rPr>
+          <w:rFonts w:ascii="Times New Roman" w:hAnsi="Times New Roman" w:cs="Times New Roman"/>
+          <w:sz w:val="24"/>
+          <w:szCs w:val="24"/>
+        </w:rPr>
+        <w:t>base it off of the number of years the faculty member has been employed here?</w:t>
+      </w:r>
+    </w:p>
+    <w:p>
+      <w:pPr>
+        <w:pStyle w:val="ListParagraph"/>
+        <w:numPr>
+          <w:ilvl w:val="1"/>
+          <w:numId w:val="1"/>
+        </w:numPr>
+        <w:spacing w:line="360" w:lineRule="auto"/>
+        <w:rPr>
+          <w:rFonts w:ascii="Times New Roman" w:hAnsi="Times New Roman" w:cs="Times New Roman"/>
+          <w:sz w:val="24"/>
+          <w:szCs w:val="24"/>
+        </w:rPr>
+      </w:pPr>
     </w:p>
     <w:p>
       <w:pPr>
@@ -253,19 +490,20 @@
           <w:ilvl w:val="0"/>
           <w:numId w:val="1"/>
         </w:numPr>
-        <w:rPr>
-          <w:rFonts w:ascii="Times New Roman" w:hAnsi="Times New Roman" w:cs="Times New Roman"/>
-          <w:sz w:val="24"/>
-          <w:szCs w:val="24"/>
-        </w:rPr>
-      </w:pPr>
-      <w:r>
-        <w:rPr>
-          <w:rFonts w:ascii="Times New Roman" w:hAnsi="Times New Roman" w:cs="Times New Roman"/>
-          <w:sz w:val="24"/>
-          <w:szCs w:val="24"/>
-        </w:rPr>
-        <w:t>Is there a maximum limit to the number of classes a faculty member can teach as well?</w:t>
+        <w:spacing w:line="360" w:lineRule="auto"/>
+        <w:rPr>
+          <w:rFonts w:ascii="Times New Roman" w:hAnsi="Times New Roman" w:cs="Times New Roman"/>
+          <w:sz w:val="24"/>
+          <w:szCs w:val="24"/>
+        </w:rPr>
+      </w:pPr>
+      <w:r>
+        <w:rPr>
+          <w:rFonts w:ascii="Times New Roman" w:hAnsi="Times New Roman" w:cs="Times New Roman"/>
+          <w:sz w:val="24"/>
+          <w:szCs w:val="24"/>
+        </w:rPr>
+        <w:t>What type of graphical representation do you want for the schedule? (Similar to spreadsheet design?)</w:t>
       </w:r>
     </w:p>
     <w:p>
@@ -275,20 +513,13 @@
           <w:ilvl w:val="1"/>
           <w:numId w:val="1"/>
         </w:numPr>
-        <w:rPr>
-          <w:rFonts w:ascii="Times New Roman" w:hAnsi="Times New Roman" w:cs="Times New Roman"/>
-          <w:sz w:val="24"/>
-          <w:szCs w:val="24"/>
-        </w:rPr>
-      </w:pPr>
-      <w:r>
-        <w:rPr>
-          <w:rFonts w:ascii="Times New Roman" w:hAnsi="Times New Roman" w:cs="Times New Roman"/>
-          <w:sz w:val="24"/>
-          <w:szCs w:val="24"/>
-        </w:rPr>
-        <w:t>If so, can the administrator give special permissions for a faculty member to teach extra classes?</w:t>
-      </w:r>
+        <w:spacing w:line="360" w:lineRule="auto"/>
+        <w:rPr>
+          <w:rFonts w:ascii="Times New Roman" w:hAnsi="Times New Roman" w:cs="Times New Roman"/>
+          <w:sz w:val="24"/>
+          <w:szCs w:val="24"/>
+        </w:rPr>
+      </w:pPr>
     </w:p>
     <w:p>
       <w:pPr>
@@ -297,20 +528,62 @@
           <w:ilvl w:val="0"/>
           <w:numId w:val="1"/>
         </w:numPr>
-        <w:rPr>
-          <w:rFonts w:ascii="Times New Roman" w:hAnsi="Times New Roman" w:cs="Times New Roman"/>
-          <w:sz w:val="24"/>
-          <w:szCs w:val="24"/>
-        </w:rPr>
-      </w:pPr>
-      <w:r>
-        <w:rPr>
-          <w:rFonts w:ascii="Times New Roman" w:hAnsi="Times New Roman" w:cs="Times New Roman"/>
-          <w:sz w:val="24"/>
-          <w:szCs w:val="24"/>
-        </w:rPr>
-        <w:t>Is there an already established mechanism of seniority you want us to follow, or strictly base it off of the number of years the faculty member has been employed here?</w:t>
-      </w:r>
+        <w:spacing w:line="360" w:lineRule="auto"/>
+        <w:rPr>
+          <w:rFonts w:ascii="Times New Roman" w:hAnsi="Times New Roman" w:cs="Times New Roman"/>
+          <w:sz w:val="24"/>
+          <w:szCs w:val="24"/>
+        </w:rPr>
+      </w:pPr>
+      <w:r>
+        <w:rPr>
+          <w:rFonts w:ascii="Times New Roman" w:hAnsi="Times New Roman" w:cs="Times New Roman"/>
+          <w:sz w:val="24"/>
+          <w:szCs w:val="24"/>
+        </w:rPr>
+        <w:t xml:space="preserve">What format should the list of courses unable to </w:t>
+      </w:r>
+      <w:r>
+        <w:rPr>
+          <w:rFonts w:ascii="Times New Roman" w:hAnsi="Times New Roman" w:cs="Times New Roman"/>
+          <w:sz w:val="24"/>
+          <w:szCs w:val="24"/>
+        </w:rPr>
+        <w:t>be scheduled</w:t>
+      </w:r>
+      <w:r>
+        <w:rPr>
+          <w:rFonts w:ascii="Times New Roman" w:hAnsi="Times New Roman" w:cs="Times New Roman"/>
+          <w:sz w:val="24"/>
+          <w:szCs w:val="24"/>
+        </w:rPr>
+        <w:t xml:space="preserve"> in?</w:t>
+      </w:r>
+    </w:p>
+    <w:p>
+      <w:pPr>
+        <w:pStyle w:val="ListParagraph"/>
+        <w:numPr>
+          <w:ilvl w:val="1"/>
+          <w:numId w:val="1"/>
+        </w:numPr>
+        <w:spacing w:line="360" w:lineRule="auto"/>
+        <w:rPr>
+          <w:rFonts w:ascii="Times New Roman" w:hAnsi="Times New Roman" w:cs="Times New Roman"/>
+          <w:sz w:val="24"/>
+          <w:szCs w:val="24"/>
+        </w:rPr>
+      </w:pPr>
+    </w:p>
+    <w:p>
+      <w:pPr>
+        <w:spacing w:line="360" w:lineRule="auto"/>
+        <w:rPr>
+          <w:rFonts w:ascii="Times New Roman" w:hAnsi="Times New Roman" w:cs="Times New Roman"/>
+          <w:sz w:val="24"/>
+          <w:szCs w:val="24"/>
+        </w:rPr>
+      </w:pPr>
     </w:p>
     <w:p>
       <w:pPr>
@@ -319,20 +592,52 @@
           <w:ilvl w:val="0"/>
           <w:numId w:val="1"/>
         </w:numPr>
-        <w:rPr>
-          <w:rFonts w:ascii="Times New Roman" w:hAnsi="Times New Roman" w:cs="Times New Roman"/>
-          <w:sz w:val="24"/>
-          <w:szCs w:val="24"/>
-        </w:rPr>
-      </w:pPr>
-      <w:r>
-        <w:rPr>
-          <w:rFonts w:ascii="Times New Roman" w:hAnsi="Times New Roman" w:cs="Times New Roman"/>
-          <w:sz w:val="24"/>
-          <w:szCs w:val="24"/>
-        </w:rPr>
-        <w:t>What type of graphical representation do you want for the schedule? (Similar to spreadsheet design?)</w:t>
-      </w:r>
+        <w:spacing w:line="360" w:lineRule="auto"/>
+        <w:rPr>
+          <w:rFonts w:ascii="Times New Roman" w:hAnsi="Times New Roman" w:cs="Times New Roman"/>
+          <w:sz w:val="24"/>
+          <w:szCs w:val="24"/>
+        </w:rPr>
+      </w:pPr>
+      <w:r>
+        <w:rPr>
+          <w:rFonts w:ascii="Times New Roman" w:hAnsi="Times New Roman" w:cs="Times New Roman"/>
+          <w:sz w:val="24"/>
+          <w:szCs w:val="24"/>
+        </w:rPr>
+        <w:t>What stat</w:t>
+      </w:r>
+      <w:r>
+        <w:rPr>
+          <w:rFonts w:ascii="Times New Roman" w:hAnsi="Times New Roman" w:cs="Times New Roman"/>
+          <w:sz w:val="24"/>
+          <w:szCs w:val="24"/>
+        </w:rPr>
+        <w:t>istic</w:t>
+      </w:r>
+      <w:r>
+        <w:rPr>
+          <w:rFonts w:ascii="Times New Roman" w:hAnsi="Times New Roman" w:cs="Times New Roman"/>
+          <w:sz w:val="24"/>
+          <w:szCs w:val="24"/>
+        </w:rPr>
+        <w:t>s should be tracked for possible reasons for the inability to schedule?</w:t>
+      </w:r>
+    </w:p>
+    <w:p>
+      <w:pPr>
+        <w:pStyle w:val="ListParagraph"/>
+        <w:numPr>
+          <w:ilvl w:val="1"/>
+          <w:numId w:val="1"/>
+        </w:numPr>
+        <w:spacing w:line="360" w:lineRule="auto"/>
+        <w:rPr>
+          <w:rFonts w:ascii="Times New Roman" w:hAnsi="Times New Roman" w:cs="Times New Roman"/>
+          <w:sz w:val="24"/>
+          <w:szCs w:val="24"/>
+        </w:rPr>
+      </w:pPr>
     </w:p>
     <w:p>
       <w:pPr>
@@ -341,20 +646,52 @@
           <w:ilvl w:val="0"/>
           <w:numId w:val="1"/>
         </w:numPr>
-        <w:rPr>
-          <w:rFonts w:ascii="Times New Roman" w:hAnsi="Times New Roman" w:cs="Times New Roman"/>
-          <w:sz w:val="24"/>
-          <w:szCs w:val="24"/>
-        </w:rPr>
-      </w:pPr>
-      <w:r>
-        <w:rPr>
-          <w:rFonts w:ascii="Times New Roman" w:hAnsi="Times New Roman" w:cs="Times New Roman"/>
-          <w:sz w:val="24"/>
-          <w:szCs w:val="24"/>
-        </w:rPr>
-        <w:t>What format should the list of courses unable to scheduled be in?</w:t>
-      </w:r>
+        <w:spacing w:line="360" w:lineRule="auto"/>
+        <w:rPr>
+          <w:rFonts w:ascii="Times New Roman" w:hAnsi="Times New Roman" w:cs="Times New Roman"/>
+          <w:sz w:val="24"/>
+          <w:szCs w:val="24"/>
+        </w:rPr>
+      </w:pPr>
+      <w:r>
+        <w:rPr>
+          <w:rFonts w:ascii="Times New Roman" w:hAnsi="Times New Roman" w:cs="Times New Roman"/>
+          <w:sz w:val="24"/>
+          <w:szCs w:val="24"/>
+        </w:rPr>
+        <w:t>Should the administrator be able to override the pre</w:t>
+      </w:r>
+      <w:r>
+        <w:rPr>
+          <w:rFonts w:ascii="Times New Roman" w:hAnsi="Times New Roman" w:cs="Times New Roman"/>
+          <w:sz w:val="24"/>
+          <w:szCs w:val="24"/>
+        </w:rPr>
+        <w:t>cedence of a lower level class</w:t>
+      </w:r>
+      <w:r>
+        <w:rPr>
+          <w:rFonts w:ascii="Times New Roman" w:hAnsi="Times New Roman" w:cs="Times New Roman"/>
+          <w:sz w:val="24"/>
+          <w:szCs w:val="24"/>
+        </w:rPr>
+        <w:t>?</w:t>
+      </w:r>
+    </w:p>
+    <w:p>
+      <w:pPr>
+        <w:pStyle w:val="ListParagraph"/>
+        <w:numPr>
+          <w:ilvl w:val="1"/>
+          <w:numId w:val="1"/>
+        </w:numPr>
+        <w:spacing w:line="360" w:lineRule="auto"/>
+        <w:rPr>
+          <w:rFonts w:ascii="Times New Roman" w:hAnsi="Times New Roman" w:cs="Times New Roman"/>
+          <w:sz w:val="24"/>
+          <w:szCs w:val="24"/>
+        </w:rPr>
+      </w:pPr>
     </w:p>
     <w:p>
       <w:pPr>
@@ -363,20 +700,36 @@
           <w:ilvl w:val="0"/>
           <w:numId w:val="1"/>
         </w:numPr>
-        <w:rPr>
-          <w:rFonts w:ascii="Times New Roman" w:hAnsi="Times New Roman" w:cs="Times New Roman"/>
-          <w:sz w:val="24"/>
-          <w:szCs w:val="24"/>
-        </w:rPr>
-      </w:pPr>
-      <w:r>
-        <w:rPr>
-          <w:rFonts w:ascii="Times New Roman" w:hAnsi="Times New Roman" w:cs="Times New Roman"/>
-          <w:sz w:val="24"/>
-          <w:szCs w:val="24"/>
-        </w:rPr>
-        <w:t>What stats should be tracked for possible reasons for the inability to schedule?</w:t>
-      </w:r>
+        <w:spacing w:line="360" w:lineRule="auto"/>
+        <w:rPr>
+          <w:rFonts w:ascii="Times New Roman" w:hAnsi="Times New Roman" w:cs="Times New Roman"/>
+          <w:sz w:val="24"/>
+          <w:szCs w:val="24"/>
+        </w:rPr>
+      </w:pPr>
+      <w:r>
+        <w:rPr>
+          <w:rFonts w:ascii="Times New Roman" w:hAnsi="Times New Roman" w:cs="Times New Roman"/>
+          <w:sz w:val="24"/>
+          <w:szCs w:val="24"/>
+        </w:rPr>
+        <w:t>Should the administrator be able to override 300/400 level courses scheduled for the same day?</w:t>
+      </w:r>
+    </w:p>
+    <w:p>
+      <w:pPr>
+        <w:pStyle w:val="ListParagraph"/>
+        <w:numPr>
+          <w:ilvl w:val="1"/>
+          <w:numId w:val="1"/>
+        </w:numPr>
+        <w:spacing w:line="360" w:lineRule="auto"/>
+        <w:rPr>
+          <w:rFonts w:ascii="Times New Roman" w:hAnsi="Times New Roman" w:cs="Times New Roman"/>
+          <w:sz w:val="24"/>
+          <w:szCs w:val="24"/>
+        </w:rPr>
+      </w:pPr>
     </w:p>
     <w:p>
       <w:pPr>
@@ -385,20 +738,52 @@
           <w:ilvl w:val="0"/>
           <w:numId w:val="1"/>
         </w:numPr>
-        <w:rPr>
-          <w:rFonts w:ascii="Times New Roman" w:hAnsi="Times New Roman" w:cs="Times New Roman"/>
-          <w:sz w:val="24"/>
-          <w:szCs w:val="24"/>
-        </w:rPr>
-      </w:pPr>
-      <w:r>
-        <w:rPr>
-          <w:rFonts w:ascii="Times New Roman" w:hAnsi="Times New Roman" w:cs="Times New Roman"/>
-          <w:sz w:val="24"/>
-          <w:szCs w:val="24"/>
-        </w:rPr>
-        <w:t>Should the administrator be able to override the precedence of a lower level classes?</w:t>
-      </w:r>
+        <w:spacing w:line="360" w:lineRule="auto"/>
+        <w:rPr>
+          <w:rFonts w:ascii="Times New Roman" w:hAnsi="Times New Roman" w:cs="Times New Roman"/>
+          <w:sz w:val="24"/>
+          <w:szCs w:val="24"/>
+        </w:rPr>
+      </w:pPr>
+      <w:r>
+        <w:rPr>
+          <w:rFonts w:ascii="Times New Roman" w:hAnsi="Times New Roman" w:cs="Times New Roman"/>
+          <w:sz w:val="24"/>
+          <w:szCs w:val="24"/>
+        </w:rPr>
+        <w:t xml:space="preserve">What </w:t>
+      </w:r>
+      <w:r>
+        <w:rPr>
+          <w:rFonts w:ascii="Times New Roman" w:hAnsi="Times New Roman" w:cs="Times New Roman"/>
+          <w:sz w:val="24"/>
+          <w:szCs w:val="24"/>
+        </w:rPr>
+        <w:t>statistics</w:t>
+      </w:r>
+      <w:r>
+        <w:rPr>
+          <w:rFonts w:ascii="Times New Roman" w:hAnsi="Times New Roman" w:cs="Times New Roman"/>
+          <w:sz w:val="24"/>
+          <w:szCs w:val="24"/>
+        </w:rPr>
+        <w:t xml:space="preserve"> should we base the preferences to the constructing of the schedule on?</w:t>
+      </w:r>
+    </w:p>
+    <w:p>
+      <w:pPr>
+        <w:pStyle w:val="ListParagraph"/>
+        <w:numPr>
+          <w:ilvl w:val="1"/>
+          <w:numId w:val="1"/>
+        </w:numPr>
+        <w:spacing w:line="360" w:lineRule="auto"/>
+        <w:rPr>
+          <w:rFonts w:ascii="Times New Roman" w:hAnsi="Times New Roman" w:cs="Times New Roman"/>
+          <w:sz w:val="24"/>
+          <w:szCs w:val="24"/>
+        </w:rPr>
+      </w:pPr>
     </w:p>
     <w:p>
       <w:pPr>
@@ -407,20 +792,52 @@
           <w:ilvl w:val="0"/>
           <w:numId w:val="1"/>
         </w:numPr>
-        <w:rPr>
-          <w:rFonts w:ascii="Times New Roman" w:hAnsi="Times New Roman" w:cs="Times New Roman"/>
-          <w:sz w:val="24"/>
-          <w:szCs w:val="24"/>
-        </w:rPr>
-      </w:pPr>
-      <w:r>
-        <w:rPr>
-          <w:rFonts w:ascii="Times New Roman" w:hAnsi="Times New Roman" w:cs="Times New Roman"/>
-          <w:sz w:val="24"/>
-          <w:szCs w:val="24"/>
-        </w:rPr>
-        <w:t>Should the administrator be able to override 300/400 level courses scheduled for the same day?</w:t>
-      </w:r>
+        <w:spacing w:line="360" w:lineRule="auto"/>
+        <w:rPr>
+          <w:rFonts w:ascii="Times New Roman" w:hAnsi="Times New Roman" w:cs="Times New Roman"/>
+          <w:sz w:val="24"/>
+          <w:szCs w:val="24"/>
+        </w:rPr>
+      </w:pPr>
+      <w:r>
+        <w:rPr>
+          <w:rFonts w:ascii="Times New Roman" w:hAnsi="Times New Roman" w:cs="Times New Roman"/>
+          <w:sz w:val="24"/>
+          <w:szCs w:val="24"/>
+        </w:rPr>
+        <w:t xml:space="preserve">What is considered mid-day or late afternoon? </w:t>
+      </w:r>
+      <w:r>
+        <w:rPr>
+          <w:rFonts w:ascii="Times New Roman" w:hAnsi="Times New Roman" w:cs="Times New Roman"/>
+          <w:sz w:val="24"/>
+          <w:szCs w:val="24"/>
+        </w:rPr>
+        <w:t>(What are the time-blocks?</w:t>
+      </w:r>
+      <w:r>
+        <w:rPr>
+          <w:rFonts w:ascii="Times New Roman" w:hAnsi="Times New Roman" w:cs="Times New Roman"/>
+          <w:sz w:val="24"/>
+          <w:szCs w:val="24"/>
+        </w:rPr>
+        <w:t>)</w:t>
+      </w:r>
+    </w:p>
+    <w:p>
+      <w:pPr>
+        <w:pStyle w:val="ListParagraph"/>
+        <w:numPr>
+          <w:ilvl w:val="1"/>
+          <w:numId w:val="1"/>
+        </w:numPr>
+        <w:spacing w:line="360" w:lineRule="auto"/>
+        <w:rPr>
+          <w:rFonts w:ascii="Times New Roman" w:hAnsi="Times New Roman" w:cs="Times New Roman"/>
+          <w:sz w:val="24"/>
+          <w:szCs w:val="24"/>
+        </w:rPr>
+      </w:pPr>
     </w:p>
     <w:p>
       <w:pPr>
@@ -429,52 +846,192 @@
           <w:ilvl w:val="0"/>
           <w:numId w:val="1"/>
         </w:numPr>
-        <w:rPr>
-          <w:rFonts w:ascii="Times New Roman" w:hAnsi="Times New Roman" w:cs="Times New Roman"/>
-          <w:sz w:val="24"/>
-          <w:szCs w:val="24"/>
-        </w:rPr>
-      </w:pPr>
-      <w:r>
-        <w:rPr>
-          <w:rFonts w:ascii="Times New Roman" w:hAnsi="Times New Roman" w:cs="Times New Roman"/>
-          <w:sz w:val="24"/>
-          <w:szCs w:val="24"/>
-        </w:rPr>
-        <w:t>What stats should we base the preferences to the constructing of the schedule on?</w:t>
-      </w:r>
-    </w:p>
-    <w:p>
-      <w:pPr>
-        <w:pStyle w:val="ListParagraph"/>
-        <w:rPr>
-          <w:rFonts w:ascii="Times New Roman" w:hAnsi="Times New Roman" w:cs="Times New Roman"/>
-          <w:sz w:val="24"/>
-          <w:szCs w:val="24"/>
-        </w:rPr>
-      </w:pPr>
-      <w:r>
-        <w:rPr>
-          <w:rFonts w:ascii="Times New Roman" w:hAnsi="Times New Roman" w:cs="Times New Roman"/>
-          <w:sz w:val="24"/>
-          <w:szCs w:val="24"/>
-        </w:rPr>
-        <w:t>(This one needs to be re-worded)</w:t>
-      </w:r>
+        <w:spacing w:line="360" w:lineRule="auto"/>
+        <w:rPr>
+          <w:rFonts w:ascii="Times New Roman" w:hAnsi="Times New Roman" w:cs="Times New Roman"/>
+          <w:sz w:val="24"/>
+          <w:szCs w:val="24"/>
+        </w:rPr>
+      </w:pPr>
+      <w:r>
+        <w:rPr>
+          <w:rFonts w:ascii="Times New Roman" w:hAnsi="Times New Roman" w:cs="Times New Roman"/>
+          <w:sz w:val="24"/>
+          <w:szCs w:val="24"/>
+        </w:rPr>
+        <w:t xml:space="preserve">Is there a specific programming/scripting language preference? </w:t>
+      </w:r>
+    </w:p>
+    <w:p>
+      <w:pPr>
+        <w:rPr>
+          <w:rFonts w:ascii="Times New Roman" w:hAnsi="Times New Roman" w:cs="Times New Roman"/>
+          <w:sz w:val="24"/>
+          <w:szCs w:val="24"/>
+        </w:rPr>
+      </w:pPr>
+    </w:p>
+    <w:p>
+      <w:pPr>
+        <w:pStyle w:val="ListParagraph"/>
+        <w:rPr>
+          <w:rFonts w:ascii="Times New Roman" w:hAnsi="Times New Roman" w:cs="Times New Roman"/>
+          <w:sz w:val="24"/>
+          <w:szCs w:val="24"/>
+        </w:rPr>
+      </w:pPr>
     </w:p>
     <w:sectPr>
+      <w:headerReference w:type="default" r:id="rId5"/>
       <w:pgSz w:w="12240" w:h="15840"/>
-      <w:pgMar w:top="1440" w:right="1440" w:bottom="1440" w:left="1440" w:header="720" w:footer="720" w:gutter="0"/>
-      <w:cols w:space="720"/>
+      <w:pgMar w:top="1440" w:right="1440" w:bottom="1440" w:left="1440" w:gutter="0"/>
       <w:docGrid w:linePitch="360"/>
     </w:sectPr>
   </w:body>
 </w:document>
 </file>
 
+<file path=word/header1.xml><?xml version="1.0" encoding="utf-8"?>
+<w:hdr xmlns:mv="urn:schemas-microsoft-com:mac:vml" xmlns:mo="http://schemas.microsoft.com/office/mac/office/2008/main" xmlns:ve="http://schemas.openxmlformats.org/markup-compatibility/2006" xmlns:o="urn:schemas-microsoft-com:office:office" xmlns:r="http://schemas.openxmlformats.org/officeDocument/2006/relationships" xmlns:m="http://schemas.openxmlformats.org/officeDocument/2006/math" xmlns:v="urn:schemas-microsoft-com:vml" xmlns:w10="urn:schemas-microsoft-com:office:word" xmlns:w="http://schemas.openxmlformats.org/wordprocessingml/2006/main" xmlns:wne="http://schemas.microsoft.com/office/word/2006/wordml" xmlns:wp="http://schemas.openxmlformats.org/drawingml/2006/wordprocessingDrawing">
+  <w:p>
+    <w:pPr>
+      <w:pStyle w:val="Header"/>
+      <w:jc w:val="right"/>
+    </w:pPr>
+    <w:r>
+      <w:t>Blue Team Questions (1)</w:t>
+    </w:r>
+  </w:p>
+  <w:p>
+    <w:pPr>
+      <w:pStyle w:val="Header"/>
+      <w:jc w:val="right"/>
+    </w:pPr>
+    <w:fldSimple w:instr=" DATE \@ &quot;M/d/yy&quot; ">
+      <w:r>
+        <w:rPr>
+          <w:noProof/>
+        </w:rPr>
+        <w:t>2/6/13</w:t>
+      </w:r>
+    </w:fldSimple>
+  </w:p>
+</w:hdr>
+</file>
+
 <file path=word/numbering.xml><?xml version="1.0" encoding="utf-8"?>
-<w:numbering xmlns:ve="http://schemas.openxmlformats.org/markup-compatibility/2006" xmlns:o="urn:schemas-microsoft-com:office:office" xmlns:r="http://schemas.openxmlformats.org/officeDocument/2006/relationships" xmlns:m="http://schemas.openxmlformats.org/officeDocument/2006/math" xmlns:v="urn:schemas-microsoft-com:vml" xmlns:wp="http://schemas.openxmlformats.org/drawingml/2006/wordprocessingDrawing" xmlns:w10="urn:schemas-microsoft-com:office:word" xmlns:w="http://schemas.openxmlformats.org/wordprocessingml/2006/main" xmlns:wne="http://schemas.microsoft.com/office/word/2006/wordml">
+<w:numbering xmlns:mv="urn:schemas-microsoft-com:mac:vml" xmlns:mo="http://schemas.microsoft.com/office/mac/office/2008/main" xmlns:ve="http://schemas.openxmlformats.org/markup-compatibility/2006" xmlns:o="urn:schemas-microsoft-com:office:office" xmlns:r="http://schemas.openxmlformats.org/officeDocument/2006/relationships" xmlns:m="http://schemas.openxmlformats.org/officeDocument/2006/math" xmlns:v="urn:schemas-microsoft-com:vml" xmlns:w10="urn:schemas-microsoft-com:office:word" xmlns:w="http://schemas.openxmlformats.org/wordprocessingml/2006/main" xmlns:wne="http://schemas.microsoft.com/office/word/2006/wordml" xmlns:wp="http://schemas.openxmlformats.org/drawingml/2006/wordprocessingDrawing">
   <w:abstractNum w:abstractNumId="0">
+    <w:nsid w:val="44194486"/>
+    <w:multiLevelType w:val="hybridMultilevel"/>
+    <w:tmpl w:val="FBBE2EE6"/>
+    <w:lvl w:ilvl="0" w:tplc="04090001">
+      <w:start w:val="1"/>
+      <w:numFmt w:val="lowerLetter"/>
+      <w:lvlText w:val="%1."/>
+      <w:lvlJc w:val="left"/>
+      <w:pPr>
+        <w:ind w:left="1080" w:hanging="360"/>
+      </w:pPr>
+    </w:lvl>
+    <w:lvl w:ilvl="1" w:tplc="04090003" w:tentative="1">
+      <w:start w:val="1"/>
+      <w:numFmt w:val="bullet"/>
+      <w:lvlText w:val="o"/>
+      <w:lvlJc w:val="left"/>
+      <w:pPr>
+        <w:ind w:left="1800" w:hanging="360"/>
+      </w:pPr>
+      <w:rPr>
+        <w:rFonts w:ascii="Courier New" w:hAnsi="Courier New" w:hint="default"/>
+      </w:rPr>
+    </w:lvl>
+    <w:lvl w:ilvl="2" w:tplc="04090005" w:tentative="1">
+      <w:start w:val="1"/>
+      <w:numFmt w:val="bullet"/>
+      <w:lvlText w:val=""/>
+      <w:lvlJc w:val="left"/>
+      <w:pPr>
+        <w:ind w:left="2520" w:hanging="360"/>
+      </w:pPr>
+      <w:rPr>
+        <w:rFonts w:ascii="Wingdings" w:hAnsi="Wingdings" w:hint="default"/>
+      </w:rPr>
+    </w:lvl>
+    <w:lvl w:ilvl="3" w:tplc="04090001" w:tentative="1">
+      <w:start w:val="1"/>
+      <w:numFmt w:val="bullet"/>
+      <w:lvlText w:val=""/>
+      <w:lvlJc w:val="left"/>
+      <w:pPr>
+        <w:ind w:left="3240" w:hanging="360"/>
+      </w:pPr>
+      <w:rPr>
+        <w:rFonts w:ascii="Symbol" w:hAnsi="Symbol" w:hint="default"/>
+      </w:rPr>
+    </w:lvl>
+    <w:lvl w:ilvl="4" w:tplc="04090003" w:tentative="1">
+      <w:start w:val="1"/>
+      <w:numFmt w:val="bullet"/>
+      <w:lvlText w:val="o"/>
+      <w:lvlJc w:val="left"/>
+      <w:pPr>
+        <w:ind w:left="3960" w:hanging="360"/>
+      </w:pPr>
+      <w:rPr>
+        <w:rFonts w:ascii="Courier New" w:hAnsi="Courier New" w:hint="default"/>
+      </w:rPr>
+    </w:lvl>
+    <w:lvl w:ilvl="5" w:tplc="04090005" w:tentative="1">
+      <w:start w:val="1"/>
+      <w:numFmt w:val="bullet"/>
+      <w:lvlText w:val=""/>
+      <w:lvlJc w:val="left"/>
+      <w:pPr>
+        <w:ind w:left="4680" w:hanging="360"/>
+      </w:pPr>
+      <w:rPr>
+        <w:rFonts w:ascii="Wingdings" w:hAnsi="Wingdings" w:hint="default"/>
+      </w:rPr>
+    </w:lvl>
+    <w:lvl w:ilvl="6" w:tplc="04090001" w:tentative="1">
+      <w:start w:val="1"/>
+      <w:numFmt w:val="bullet"/>
+      <w:lvlText w:val=""/>
+      <w:lvlJc w:val="left"/>
+      <w:pPr>
+        <w:ind w:left="5400" w:hanging="360"/>
+      </w:pPr>
+      <w:rPr>
+        <w:rFonts w:ascii="Symbol" w:hAnsi="Symbol" w:hint="default"/>
+      </w:rPr>
+    </w:lvl>
+    <w:lvl w:ilvl="7" w:tplc="04090003" w:tentative="1">
+      <w:start w:val="1"/>
+      <w:numFmt w:val="bullet"/>
+      <w:lvlText w:val="o"/>
+      <w:lvlJc w:val="left"/>
+      <w:pPr>
+        <w:ind w:left="6120" w:hanging="360"/>
+      </w:pPr>
+      <w:rPr>
+        <w:rFonts w:ascii="Courier New" w:hAnsi="Courier New" w:hint="default"/>
+      </w:rPr>
+    </w:lvl>
+    <w:lvl w:ilvl="8" w:tplc="04090005" w:tentative="1">
+      <w:start w:val="1"/>
+      <w:numFmt w:val="bullet"/>
+      <w:lvlText w:val=""/>
+      <w:lvlJc w:val="left"/>
+      <w:pPr>
+        <w:ind w:left="6840" w:hanging="360"/>
+      </w:pPr>
+      <w:rPr>
+        <w:rFonts w:ascii="Wingdings" w:hAnsi="Wingdings" w:hint="default"/>
+      </w:rPr>
+    </w:lvl>
+  </w:abstractNum>
+  <w:abstractNum w:abstractNumId="1">
     <w:nsid w:val="5C7A71EE"/>
     <w:multiLevelType w:val="hybridMultilevel"/>
     <w:tmpl w:val="F0E87908"/>
@@ -560,7 +1117,7 @@
       </w:pPr>
     </w:lvl>
   </w:abstractNum>
-  <w:abstractNum w:abstractNumId="1">
+  <w:abstractNum w:abstractNumId="2">
     <w:nsid w:val="5DEB4389"/>
     <w:multiLevelType w:val="hybridMultilevel"/>
     <w:tmpl w:val="23049DA8"/>
@@ -582,7 +1139,7 @@
         <w:ind w:left="1440" w:hanging="360"/>
       </w:pPr>
     </w:lvl>
-    <w:lvl w:ilvl="2" w:tplc="0409001B" w:tentative="1">
+    <w:lvl w:ilvl="2" w:tplc="0409001B">
       <w:start w:val="1"/>
       <w:numFmt w:val="lowerRoman"/>
       <w:lvlText w:val="%3."/>
@@ -646,10 +1203,304 @@
       </w:pPr>
     </w:lvl>
   </w:abstractNum>
+  <w:abstractNum w:abstractNumId="3">
+    <w:nsid w:val="68275E71"/>
+    <w:multiLevelType w:val="hybridMultilevel"/>
+    <w:tmpl w:val="D722CA50"/>
+    <w:lvl w:ilvl="0" w:tplc="0409000F">
+      <w:start w:val="1"/>
+      <w:numFmt w:val="decimal"/>
+      <w:lvlText w:val="%1."/>
+      <w:lvlJc w:val="left"/>
+      <w:pPr>
+        <w:ind w:left="720" w:hanging="360"/>
+      </w:pPr>
+    </w:lvl>
+    <w:lvl w:ilvl="1" w:tplc="04090019" w:tentative="1">
+      <w:start w:val="1"/>
+      <w:numFmt w:val="lowerLetter"/>
+      <w:lvlText w:val="%2."/>
+      <w:lvlJc w:val="left"/>
+      <w:pPr>
+        <w:ind w:left="1440" w:hanging="360"/>
+      </w:pPr>
+    </w:lvl>
+    <w:lvl w:ilvl="2" w:tplc="0409001B" w:tentative="1">
+      <w:start w:val="1"/>
+      <w:numFmt w:val="lowerRoman"/>
+      <w:lvlText w:val="%3."/>
+      <w:lvlJc w:val="right"/>
+      <w:pPr>
+        <w:ind w:left="2160" w:hanging="180"/>
+      </w:pPr>
+    </w:lvl>
+    <w:lvl w:ilvl="3" w:tplc="0409000F" w:tentative="1">
+      <w:start w:val="1"/>
+      <w:numFmt w:val="decimal"/>
+      <w:lvlText w:val="%4."/>
+      <w:lvlJc w:val="left"/>
+      <w:pPr>
+        <w:ind w:left="2880" w:hanging="360"/>
+      </w:pPr>
+    </w:lvl>
+    <w:lvl w:ilvl="4" w:tplc="04090019" w:tentative="1">
+      <w:start w:val="1"/>
+      <w:numFmt w:val="lowerLetter"/>
+      <w:lvlText w:val="%5."/>
+      <w:lvlJc w:val="left"/>
+      <w:pPr>
+        <w:ind w:left="3600" w:hanging="360"/>
+      </w:pPr>
+    </w:lvl>
+    <w:lvl w:ilvl="5" w:tplc="0409001B" w:tentative="1">
+      <w:start w:val="1"/>
+      <w:numFmt w:val="lowerRoman"/>
+      <w:lvlText w:val="%6."/>
+      <w:lvlJc w:val="right"/>
+      <w:pPr>
+        <w:ind w:left="4320" w:hanging="180"/>
+      </w:pPr>
+    </w:lvl>
+    <w:lvl w:ilvl="6" w:tplc="0409000F" w:tentative="1">
+      <w:start w:val="1"/>
+      <w:numFmt w:val="decimal"/>
+      <w:lvlText w:val="%7."/>
+      <w:lvlJc w:val="left"/>
+      <w:pPr>
+        <w:ind w:left="5040" w:hanging="360"/>
+      </w:pPr>
+    </w:lvl>
+    <w:lvl w:ilvl="7" w:tplc="04090019" w:tentative="1">
+      <w:start w:val="1"/>
+      <w:numFmt w:val="lowerLetter"/>
+      <w:lvlText w:val="%8."/>
+      <w:lvlJc w:val="left"/>
+      <w:pPr>
+        <w:ind w:left="5760" w:hanging="360"/>
+      </w:pPr>
+    </w:lvl>
+    <w:lvl w:ilvl="8" w:tplc="0409001B" w:tentative="1">
+      <w:start w:val="1"/>
+      <w:numFmt w:val="lowerRoman"/>
+      <w:lvlText w:val="%9."/>
+      <w:lvlJc w:val="right"/>
+      <w:pPr>
+        <w:ind w:left="6480" w:hanging="180"/>
+      </w:pPr>
+    </w:lvl>
+  </w:abstractNum>
+  <w:abstractNum w:abstractNumId="4">
+    <w:nsid w:val="704434E7"/>
+    <w:multiLevelType w:val="hybridMultilevel"/>
+    <w:tmpl w:val="A6129FAC"/>
+    <w:lvl w:ilvl="0" w:tplc="04090001">
+      <w:start w:val="1"/>
+      <w:numFmt w:val="lowerLetter"/>
+      <w:lvlText w:val="%1."/>
+      <w:lvlJc w:val="left"/>
+      <w:pPr>
+        <w:ind w:left="720" w:hanging="360"/>
+      </w:pPr>
+    </w:lvl>
+    <w:lvl w:ilvl="1" w:tplc="04090003" w:tentative="1">
+      <w:start w:val="1"/>
+      <w:numFmt w:val="bullet"/>
+      <w:lvlText w:val="o"/>
+      <w:lvlJc w:val="left"/>
+      <w:pPr>
+        <w:ind w:left="1440" w:hanging="360"/>
+      </w:pPr>
+      <w:rPr>
+        <w:rFonts w:ascii="Courier New" w:hAnsi="Courier New" w:hint="default"/>
+      </w:rPr>
+    </w:lvl>
+    <w:lvl w:ilvl="2" w:tplc="04090005" w:tentative="1">
+      <w:start w:val="1"/>
+      <w:numFmt w:val="bullet"/>
+      <w:lvlText w:val=""/>
+      <w:lvlJc w:val="left"/>
+      <w:pPr>
+        <w:ind w:left="2160" w:hanging="360"/>
+      </w:pPr>
+      <w:rPr>
+        <w:rFonts w:ascii="Wingdings" w:hAnsi="Wingdings" w:hint="default"/>
+      </w:rPr>
+    </w:lvl>
+    <w:lvl w:ilvl="3" w:tplc="04090001" w:tentative="1">
+      <w:start w:val="1"/>
+      <w:numFmt w:val="bullet"/>
+      <w:lvlText w:val=""/>
+      <w:lvlJc w:val="left"/>
+      <w:pPr>
+        <w:ind w:left="2880" w:hanging="360"/>
+      </w:pPr>
+      <w:rPr>
+        <w:rFonts w:ascii="Symbol" w:hAnsi="Symbol" w:hint="default"/>
+      </w:rPr>
+    </w:lvl>
+    <w:lvl w:ilvl="4" w:tplc="04090003" w:tentative="1">
+      <w:start w:val="1"/>
+      <w:numFmt w:val="bullet"/>
+      <w:lvlText w:val="o"/>
+      <w:lvlJc w:val="left"/>
+      <w:pPr>
+        <w:ind w:left="3600" w:hanging="360"/>
+      </w:pPr>
+      <w:rPr>
+        <w:rFonts w:ascii="Courier New" w:hAnsi="Courier New" w:hint="default"/>
+      </w:rPr>
+    </w:lvl>
+    <w:lvl w:ilvl="5" w:tplc="04090005" w:tentative="1">
+      <w:start w:val="1"/>
+      <w:numFmt w:val="bullet"/>
+      <w:lvlText w:val=""/>
+      <w:lvlJc w:val="left"/>
+      <w:pPr>
+        <w:ind w:left="4320" w:hanging="360"/>
+      </w:pPr>
+      <w:rPr>
+        <w:rFonts w:ascii="Wingdings" w:hAnsi="Wingdings" w:hint="default"/>
+      </w:rPr>
+    </w:lvl>
+    <w:lvl w:ilvl="6" w:tplc="04090001" w:tentative="1">
+      <w:start w:val="1"/>
+      <w:numFmt w:val="bullet"/>
+      <w:lvlText w:val=""/>
+      <w:lvlJc w:val="left"/>
+      <w:pPr>
+        <w:ind w:left="5040" w:hanging="360"/>
+      </w:pPr>
+      <w:rPr>
+        <w:rFonts w:ascii="Symbol" w:hAnsi="Symbol" w:hint="default"/>
+      </w:rPr>
+    </w:lvl>
+    <w:lvl w:ilvl="7" w:tplc="04090003" w:tentative="1">
+      <w:start w:val="1"/>
+      <w:numFmt w:val="bullet"/>
+      <w:lvlText w:val="o"/>
+      <w:lvlJc w:val="left"/>
+      <w:pPr>
+        <w:ind w:left="5760" w:hanging="360"/>
+      </w:pPr>
+      <w:rPr>
+        <w:rFonts w:ascii="Courier New" w:hAnsi="Courier New" w:hint="default"/>
+      </w:rPr>
+    </w:lvl>
+    <w:lvl w:ilvl="8" w:tplc="04090005" w:tentative="1">
+      <w:start w:val="1"/>
+      <w:numFmt w:val="bullet"/>
+      <w:lvlText w:val=""/>
+      <w:lvlJc w:val="left"/>
+      <w:pPr>
+        <w:ind w:left="6480" w:hanging="360"/>
+      </w:pPr>
+      <w:rPr>
+        <w:rFonts w:ascii="Wingdings" w:hAnsi="Wingdings" w:hint="default"/>
+      </w:rPr>
+    </w:lvl>
+  </w:abstractNum>
+  <w:abstractNum w:abstractNumId="5">
+    <w:nsid w:val="73183689"/>
+    <w:multiLevelType w:val="hybridMultilevel"/>
+    <w:tmpl w:val="E69480DE"/>
+    <w:lvl w:ilvl="0" w:tplc="0409000F">
+      <w:start w:val="1"/>
+      <w:numFmt w:val="decimal"/>
+      <w:lvlText w:val="%1."/>
+      <w:lvlJc w:val="left"/>
+      <w:pPr>
+        <w:ind w:left="720" w:hanging="360"/>
+      </w:pPr>
+    </w:lvl>
+    <w:lvl w:ilvl="1" w:tplc="04090019" w:tentative="1">
+      <w:start w:val="1"/>
+      <w:numFmt w:val="lowerLetter"/>
+      <w:lvlText w:val="%2."/>
+      <w:lvlJc w:val="left"/>
+      <w:pPr>
+        <w:ind w:left="1440" w:hanging="360"/>
+      </w:pPr>
+    </w:lvl>
+    <w:lvl w:ilvl="2" w:tplc="0409001B" w:tentative="1">
+      <w:start w:val="1"/>
+      <w:numFmt w:val="lowerRoman"/>
+      <w:lvlText w:val="%3."/>
+      <w:lvlJc w:val="right"/>
+      <w:pPr>
+        <w:ind w:left="2160" w:hanging="180"/>
+      </w:pPr>
+    </w:lvl>
+    <w:lvl w:ilvl="3" w:tplc="0409000F" w:tentative="1">
+      <w:start w:val="1"/>
+      <w:numFmt w:val="decimal"/>
+      <w:lvlText w:val="%4."/>
+      <w:lvlJc w:val="left"/>
+      <w:pPr>
+        <w:ind w:left="2880" w:hanging="360"/>
+      </w:pPr>
+    </w:lvl>
+    <w:lvl w:ilvl="4" w:tplc="04090019" w:tentative="1">
+      <w:start w:val="1"/>
+      <w:numFmt w:val="lowerLetter"/>
+      <w:lvlText w:val="%5."/>
+      <w:lvlJc w:val="left"/>
+      <w:pPr>
+        <w:ind w:left="3600" w:hanging="360"/>
+      </w:pPr>
+    </w:lvl>
+    <w:lvl w:ilvl="5" w:tplc="0409001B" w:tentative="1">
+      <w:start w:val="1"/>
+      <w:numFmt w:val="lowerRoman"/>
+      <w:lvlText w:val="%6."/>
+      <w:lvlJc w:val="right"/>
+      <w:pPr>
+        <w:ind w:left="4320" w:hanging="180"/>
+      </w:pPr>
+    </w:lvl>
+    <w:lvl w:ilvl="6" w:tplc="0409000F" w:tentative="1">
+      <w:start w:val="1"/>
+      <w:numFmt w:val="decimal"/>
+      <w:lvlText w:val="%7."/>
+      <w:lvlJc w:val="left"/>
+      <w:pPr>
+        <w:ind w:left="5040" w:hanging="360"/>
+      </w:pPr>
+    </w:lvl>
+    <w:lvl w:ilvl="7" w:tplc="04090019" w:tentative="1">
+      <w:start w:val="1"/>
+      <w:numFmt w:val="lowerLetter"/>
+      <w:lvlText w:val="%8."/>
+      <w:lvlJc w:val="left"/>
+      <w:pPr>
+        <w:ind w:left="5760" w:hanging="360"/>
+      </w:pPr>
+    </w:lvl>
+    <w:lvl w:ilvl="8" w:tplc="0409001B" w:tentative="1">
+      <w:start w:val="1"/>
+      <w:numFmt w:val="lowerRoman"/>
+      <w:lvlText w:val="%9."/>
+      <w:lvlJc w:val="right"/>
+      <w:pPr>
+        <w:ind w:left="6480" w:hanging="180"/>
+      </w:pPr>
+    </w:lvl>
+  </w:abstractNum>
   <w:num w:numId="1">
+    <w:abstractNumId w:val="2"/>
+  </w:num>
+  <w:num w:numId="2">
     <w:abstractNumId w:val="1"/>
   </w:num>
-  <w:num w:numId="2">
+  <w:num w:numId="3">
+    <w:abstractNumId w:val="5"/>
+  </w:num>
+  <w:num w:numId="4">
+    <w:abstractNumId w:val="3"/>
+  </w:num>
+  <w:num w:numId="5">
+    <w:abstractNumId w:val="4"/>
+  </w:num>
+  <w:num w:numId="6">
     <w:abstractNumId w:val="0"/>
   </w:num>
 </w:numbering>
@@ -672,7 +1523,7 @@
       </w:pPr>
     </w:pPrDefault>
   </w:docDefaults>
-  <w:latentStyles w:defLockedState="0" w:defUIPriority="99" w:defSemiHidden="1" w:defUnhideWhenUsed="1" w:defQFormat="0" w:count="267">
+  <w:latentStyles w:defLockedState="0" w:defUIPriority="99" w:defSemiHidden="1" w:defUnhideWhenUsed="1" w:defQFormat="0" w:count="276">
     <w:lsdException w:name="Normal" w:semiHidden="0" w:uiPriority="0" w:unhideWhenUsed="0" w:qFormat="1"/>
     <w:lsdException w:name="heading 1" w:semiHidden="0" w:uiPriority="9" w:unhideWhenUsed="0" w:qFormat="1"/>
     <w:lsdException w:name="heading 2" w:uiPriority="9" w:qFormat="1"/>
@@ -818,13 +1669,11 @@
   </w:style>
   <w:style w:type="character" w:default="1" w:styleId="DefaultParagraphFont">
     <w:name w:val="Default Paragraph Font"/>
-    <w:uiPriority w:val="1"/>
     <w:semiHidden/>
     <w:unhideWhenUsed/>
   </w:style>
   <w:style w:type="table" w:default="1" w:styleId="TableNormal">
     <w:name w:val="Normal Table"/>
-    <w:uiPriority w:val="99"/>
     <w:semiHidden/>
     <w:unhideWhenUsed/>
     <w:qFormat/>
@@ -840,7 +1689,6 @@
   </w:style>
   <w:style w:type="numbering" w:default="1" w:styleId="NoList">
     <w:name w:val="No List"/>
-    <w:uiPriority w:val="99"/>
     <w:semiHidden/>
     <w:unhideWhenUsed/>
   </w:style>
@@ -854,6 +1702,54 @@
       <w:ind w:left="720"/>
       <w:contextualSpacing/>
     </w:pPr>
+  </w:style>
+  <w:style w:type="paragraph" w:styleId="Header">
+    <w:name w:val="header"/>
+    <w:basedOn w:val="Normal"/>
+    <w:link w:val="HeaderChar"/>
+    <w:uiPriority w:val="99"/>
+    <w:semiHidden/>
+    <w:unhideWhenUsed/>
+    <w:rsid w:val="0051658C"/>
+    <w:pPr>
+      <w:tabs>
+        <w:tab w:val="center" w:pos="4320"/>
+        <w:tab w:val="right" w:pos="8640"/>
+      </w:tabs>
+      <w:spacing w:after="0" w:line="240" w:lineRule="auto"/>
+    </w:pPr>
+  </w:style>
+  <w:style w:type="character" w:customStyle="1" w:styleId="HeaderChar">
+    <w:name w:val="Header Char"/>
+    <w:basedOn w:val="DefaultParagraphFont"/>
+    <w:link w:val="Header"/>
+    <w:uiPriority w:val="99"/>
+    <w:semiHidden/>
+    <w:rsid w:val="0051658C"/>
+  </w:style>
+  <w:style w:type="paragraph" w:styleId="Footer">
+    <w:name w:val="footer"/>
+    <w:basedOn w:val="Normal"/>
+    <w:link w:val="FooterChar"/>
+    <w:uiPriority w:val="99"/>
+    <w:semiHidden/>
+    <w:unhideWhenUsed/>
+    <w:rsid w:val="0051658C"/>
+    <w:pPr>
+      <w:tabs>
+        <w:tab w:val="center" w:pos="4320"/>
+        <w:tab w:val="right" w:pos="8640"/>
+      </w:tabs>
+      <w:spacing w:after="0" w:line="240" w:lineRule="auto"/>
+    </w:pPr>
+  </w:style>
+  <w:style w:type="character" w:customStyle="1" w:styleId="FooterChar">
+    <w:name w:val="Footer Char"/>
+    <w:basedOn w:val="DefaultParagraphFont"/>
+    <w:link w:val="Footer"/>
+    <w:uiPriority w:val="99"/>
+    <w:semiHidden/>
+    <w:rsid w:val="0051658C"/>
   </w:style>
 </w:styles>
 </file>

</xml_diff>